<commit_message>
Added better reset functionality and updated signal file
</commit_message>
<xml_diff>
--- a/Documentation/Cookie Factory OpenPLC Program Documentation.docx
+++ b/Documentation/Cookie Factory OpenPLC Program Documentation.docx
@@ -36,6 +36,15 @@
     </w:p>
     <w:sdt>
       <w:sdtPr>
+        <w:rPr>
+          <w:rFonts w:asciiTheme="minorHAnsi" w:eastAsiaTheme="minorEastAsia" w:hAnsiTheme="minorHAnsi" w:cstheme="minorBidi"/>
+          <w:color w:val="auto"/>
+          <w:kern w:val="2"/>
+          <w:sz w:val="24"/>
+          <w:szCs w:val="24"/>
+          <w:lang w:eastAsia="zh-CN"/>
+          <w14:ligatures w14:val="standardContextual"/>
+        </w:rPr>
         <w:id w:val="-393431512"/>
         <w:docPartObj>
           <w:docPartGallery w:val="Table of Contents"/>
@@ -44,16 +53,9 @@
       </w:sdtPr>
       <w:sdtEndPr>
         <w:rPr>
-          <w:rFonts w:asciiTheme="minorHAnsi" w:eastAsiaTheme="minorEastAsia" w:hAnsiTheme="minorHAnsi" w:cstheme="minorBidi"/>
           <w:b/>
           <w:bCs/>
           <w:noProof/>
-          <w:color w:val="auto"/>
-          <w:kern w:val="2"/>
-          <w:sz w:val="24"/>
-          <w:szCs w:val="24"/>
-          <w:lang w:eastAsia="zh-CN"/>
-          <w14:ligatures w14:val="standardContextual"/>
         </w:rPr>
       </w:sdtEndPr>
       <w:sdtContent>
@@ -1240,15 +1242,17 @@
     </w:p>
     <w:p>
       <w:r>
-        <w:t xml:space="preserve">The purpose of this program is to act as the controller between the python simulation, and the human machine interface (HMI) running on Ignition Vision. This is to emulate a somewhat realistic set up that you would see in a factory or manufacturing plant. This program is not finished, so there are some debugging tags being used, but it should be somewhat of a realistic representation of a PLC in a manufacturing environment based on </w:t>
+        <w:t xml:space="preserve">The purpose of this program is to act as the controller between the python simulation, and the human machine interface (HMI) running on Ignition </w:t>
       </w:r>
-      <w:proofErr w:type="spellStart"/>
-      <w:proofErr w:type="gramStart"/>
       <w:r>
-        <w:t>it’s</w:t>
+        <w:t>Perspective</w:t>
       </w:r>
-      <w:proofErr w:type="spellEnd"/>
-      <w:proofErr w:type="gramEnd"/>
+      <w:r>
+        <w:t xml:space="preserve">. This is to emulate a somewhat realistic set up that you would see in a factory or manufacturing plant. This program is not finished, so there are some debugging tags being used, but it should be somewhat of a realistic representation of a PLC in a manufacturing environment based on </w:t>
+      </w:r>
+      <w:r>
+        <w:t>its</w:t>
+      </w:r>
       <w:r>
         <w:t xml:space="preserve"> tags and the values they represent. </w:t>
       </w:r>
@@ -1300,6 +1304,9 @@
     </w:p>
     <w:p>
       <w:r>
+        <w:rPr>
+          <w:noProof/>
+        </w:rPr>
         <w:drawing>
           <wp:inline distT="0" distB="0" distL="0" distR="0" wp14:anchorId="667C41B5" wp14:editId="7011FE1F">
             <wp:extent cx="5943600" cy="3326130"/>
@@ -1339,15 +1346,7 @@
     </w:p>
     <w:p>
       <w:r>
-        <w:t>Currently no project is loaded, to load the PLC program used for the cookie factory, download the folder named Cookie-Manufacturing-Model-</w:t>
-      </w:r>
-      <w:proofErr w:type="spellStart"/>
-      <w:r>
-        <w:t>PLC_Project</w:t>
-      </w:r>
-      <w:proofErr w:type="spellEnd"/>
-      <w:r>
-        <w:t xml:space="preserve"> </w:t>
+        <w:t xml:space="preserve">Currently no project is loaded, to load the PLC program used for the cookie factory, download the folder named Cookie-Manufacturing-Model-PLC_Project </w:t>
       </w:r>
       <w:r>
         <w:t>from the parent folder of this document.</w:t>
@@ -1363,6 +1362,9 @@
     </w:p>
     <w:p>
       <w:r>
+        <w:rPr>
+          <w:noProof/>
+        </w:rPr>
         <w:lastRenderedPageBreak/>
         <w:drawing>
           <wp:inline distT="0" distB="0" distL="0" distR="0" wp14:anchorId="7BEF7324" wp14:editId="0AC43FD6">
@@ -1403,6 +1405,9 @@
     </w:p>
     <w:p>
       <w:r>
+        <w:rPr>
+          <w:noProof/>
+        </w:rPr>
         <w:drawing>
           <wp:inline distT="0" distB="0" distL="0" distR="0" wp14:anchorId="006980EF" wp14:editId="21A9C9CD">
             <wp:extent cx="5943600" cy="3388360"/>
@@ -1447,6 +1452,9 @@
     </w:p>
     <w:p>
       <w:r>
+        <w:rPr>
+          <w:noProof/>
+        </w:rPr>
         <w:lastRenderedPageBreak/>
         <w:drawing>
           <wp:inline distT="0" distB="0" distL="0" distR="0" wp14:anchorId="25743ECD" wp14:editId="3D08C970">
@@ -1503,6 +1511,9 @@
     </w:p>
     <w:p>
       <w:r>
+        <w:rPr>
+          <w:noProof/>
+        </w:rPr>
         <w:drawing>
           <wp:inline distT="0" distB="0" distL="0" distR="0" wp14:anchorId="7620D705" wp14:editId="1F222250">
             <wp:extent cx="5943600" cy="3152140"/>
@@ -1705,13 +1716,7 @@
     </w:p>
     <w:p>
       <w:r>
-        <w:t xml:space="preserve">This function checks to see If the total </w:t>
-      </w:r>
-      <w:r>
-        <w:t>sugar</w:t>
-      </w:r>
-      <w:r>
-        <w:t xml:space="preserve"> weight is less than 1000 pounds, if it is then it returns true. This function has a 32-bit real number, representing the amount of sugar in the sugar silo, as an input and a Boolean, representing if the alarm is active or not, as an output.</w:t>
+        <w:t>This function checks to see If the total sugar weight is less than 1000 pounds, if it is then it returns true. This function has a 32-bit real number, representing the amount of sugar in the sugar silo, as an input and a Boolean, representing if the alarm is active or not, as an output.</w:t>
       </w:r>
     </w:p>
     <w:p>
@@ -1721,39 +1726,18 @@
       <w:bookmarkStart w:id="11" w:name="_Toc199773638"/>
       <w:proofErr w:type="spellStart"/>
       <w:r>
-        <w:t>hopper</w:t>
-      </w:r>
-      <w:r>
-        <w:t>_alarm_check</w:t>
+        <w:t>hopper_alarm_check</w:t>
       </w:r>
       <w:bookmarkEnd w:id="11"/>
       <w:proofErr w:type="spellEnd"/>
     </w:p>
     <w:p>
       <w:r>
-        <w:t xml:space="preserve">This function checks to see If the total </w:t>
-      </w:r>
-      <w:r>
-        <w:t>hopper</w:t>
-      </w:r>
-      <w:r>
-        <w:t xml:space="preserve"> weight is less than </w:t>
-      </w:r>
-      <w:r>
-        <w:t>100</w:t>
-      </w:r>
-      <w:r>
-        <w:t xml:space="preserve"> pounds, if it is then it returns true. This function has a 32-bit real number, representing the </w:t>
-      </w:r>
-      <w:r>
-        <w:t xml:space="preserve">amount of material in </w:t>
+        <w:t xml:space="preserve">This function checks to see If the total hopper weight is less than 100 pounds, if it is then it returns true. This function has a 32-bit real number, representing the amount of material in </w:t>
       </w:r>
       <w:r>
         <w:lastRenderedPageBreak/>
-        <w:t>the hopper</w:t>
-      </w:r>
-      <w:r>
-        <w:t>, as an input and a Boolean, representing if the alarm is active or not, as an output.</w:t>
+        <w:t>the hopper, as an input and a Boolean, representing if the alarm is active or not, as an output.</w:t>
       </w:r>
     </w:p>
     <w:p>
@@ -1763,13 +1747,7 @@
       <w:bookmarkStart w:id="12" w:name="_Toc199773639"/>
       <w:proofErr w:type="spellStart"/>
       <w:r>
-        <w:t>vacuum</w:t>
-      </w:r>
-      <w:r>
-        <w:t>_alarm_</w:t>
-      </w:r>
-      <w:r>
-        <w:t>rpm</w:t>
+        <w:t>vacuum_alarm_rpm</w:t>
       </w:r>
       <w:bookmarkEnd w:id="12"/>
       <w:proofErr w:type="spellEnd"/>
@@ -1803,19 +1781,7 @@
           <w:rPr>
             <w:rStyle w:val="Hyperlink"/>
           </w:rPr>
-          <w:t>https://www.pdblowers.com/wp-content/uploads/2008/03/Roots-RAM-DVJ-406J-412J-616J-spec_RT-VAC-EXHAUST-RAM-</w:t>
-        </w:r>
-        <w:r>
-          <w:rPr>
-            <w:rStyle w:val="Hyperlink"/>
-          </w:rPr>
-          <w:t>D</w:t>
-        </w:r>
-        <w:r>
-          <w:rPr>
-            <w:rStyle w:val="Hyperlink"/>
-          </w:rPr>
-          <w:t>VJ-WHISPAIR-406-616_12-23.pdf</w:t>
+          <w:t>https://www.pdblowers.com/wp-content/uploads/2008/03/Roots-RAM-DVJ-406J-412J-616J-spec_RT-VAC-EXHAUST-RAM-DVJ-WHISPAIR-406-616_12-23.pdf</w:t>
         </w:r>
       </w:hyperlink>
     </w:p>
@@ -1827,6 +1793,9 @@
         <w:br/>
       </w:r>
       <w:r>
+        <w:rPr>
+          <w:noProof/>
+        </w:rPr>
         <w:drawing>
           <wp:inline distT="0" distB="0" distL="0" distR="0" wp14:anchorId="4F697AAA" wp14:editId="482BCDD8">
             <wp:extent cx="3166533" cy="3110687"/>
@@ -1974,19 +1943,7 @@
           <w:rPr>
             <w:rStyle w:val="Hyperlink"/>
           </w:rPr>
-          <w:t>https://autonomylogic.com/docs/2-5-</w:t>
-        </w:r>
-        <w:r>
-          <w:rPr>
-            <w:rStyle w:val="Hyperlink"/>
-          </w:rPr>
-          <w:t>m</w:t>
-        </w:r>
-        <w:r>
-          <w:rPr>
-            <w:rStyle w:val="Hyperlink"/>
-          </w:rPr>
-          <w:t>odbus-addressing/</w:t>
+          <w:t>https://autonomylogic.com/docs/2-5-modbus-addressing/</w:t>
         </w:r>
       </w:hyperlink>
     </w:p>
@@ -2017,7 +1974,6 @@
               <w:bottom w:val="single" w:sz="8" w:space="0" w:color="000000"/>
               <w:right w:val="single" w:sz="4" w:space="0" w:color="000000"/>
             </w:tcBorders>
-            <w:shd w:val="clear" w:color="auto" w:fill="auto"/>
             <w:noWrap/>
             <w:vAlign w:val="bottom"/>
             <w:hideMark/>
@@ -2061,7 +2017,6 @@
               <w:bottom w:val="single" w:sz="8" w:space="0" w:color="000000"/>
               <w:right w:val="single" w:sz="4" w:space="0" w:color="000000"/>
             </w:tcBorders>
-            <w:shd w:val="clear" w:color="auto" w:fill="auto"/>
             <w:noWrap/>
             <w:vAlign w:val="bottom"/>
             <w:hideMark/>
@@ -2104,7 +2059,6 @@
               <w:bottom w:val="single" w:sz="8" w:space="0" w:color="000000"/>
               <w:right w:val="single" w:sz="4" w:space="0" w:color="000000"/>
             </w:tcBorders>
-            <w:shd w:val="clear" w:color="auto" w:fill="auto"/>
             <w:noWrap/>
             <w:vAlign w:val="bottom"/>
             <w:hideMark/>
@@ -2162,7 +2116,6 @@
               <w:bottom w:val="single" w:sz="8" w:space="0" w:color="000000"/>
               <w:right w:val="single" w:sz="4" w:space="0" w:color="000000"/>
             </w:tcBorders>
-            <w:shd w:val="clear" w:color="auto" w:fill="auto"/>
             <w:noWrap/>
             <w:vAlign w:val="bottom"/>
             <w:hideMark/>
@@ -2205,7 +2158,6 @@
               <w:bottom w:val="single" w:sz="8" w:space="0" w:color="000000"/>
               <w:right w:val="single" w:sz="4" w:space="0" w:color="000000"/>
             </w:tcBorders>
-            <w:shd w:val="clear" w:color="auto" w:fill="auto"/>
             <w:noWrap/>
             <w:vAlign w:val="bottom"/>
             <w:hideMark/>
@@ -2248,7 +2200,6 @@
               <w:bottom w:val="single" w:sz="8" w:space="0" w:color="000000"/>
               <w:right w:val="single" w:sz="4" w:space="0" w:color="000000"/>
             </w:tcBorders>
-            <w:shd w:val="clear" w:color="auto" w:fill="auto"/>
             <w:noWrap/>
             <w:vAlign w:val="bottom"/>
             <w:hideMark/>
@@ -15523,6 +15474,7 @@
   <w:style w:type="character" w:default="1" w:styleId="DefaultParagraphFont">
     <w:name w:val="Default Paragraph Font"/>
     <w:uiPriority w:val="1"/>
+    <w:semiHidden/>
     <w:unhideWhenUsed/>
   </w:style>
   <w:style w:type="table" w:default="1" w:styleId="TableNormal">
@@ -16300,10 +16252,23 @@
 </file>
 
 <file path=customXml/item1.xml><?xml version="1.0" encoding="utf-8"?>
-<b:Sources xmlns:b="http://schemas.openxmlformats.org/officeDocument/2006/bibliography" xmlns="http://schemas.openxmlformats.org/officeDocument/2006/bibliography" SelectedStyle="\APASixthEditionOfficeOnline.xsl" StyleName="APA" Version="6"/>
+<p:properties xmlns:p="http://schemas.microsoft.com/office/2006/metadata/properties" xmlns:xsi="http://www.w3.org/2001/XMLSchema-instance" xmlns:pc="http://schemas.microsoft.com/office/infopath/2007/PartnerControls">
+  <documentManagement>
+    <_activity xmlns="e44a40ed-e85e-4f2c-b1ac-db0a34f9719b" xsi:nil="true"/>
+  </documentManagement>
+</p:properties>
 </file>
 
 <file path=customXml/item2.xml><?xml version="1.0" encoding="utf-8"?>
+<?mso-contentType ?>
+<FormTemplates xmlns="http://schemas.microsoft.com/sharepoint/v3/contenttype/forms">
+  <Display>DocumentLibraryForm</Display>
+  <Edit>DocumentLibraryForm</Edit>
+  <New>DocumentLibraryForm</New>
+</FormTemplates>
+</file>
+
+<file path=customXml/item3.xml><?xml version="1.0" encoding="utf-8"?>
 <ct:contentTypeSchema xmlns:ct="http://schemas.microsoft.com/office/2006/metadata/contentType" xmlns:ma="http://schemas.microsoft.com/office/2006/metadata/properties/metaAttributes" ct:_="" ma:_="" ma:contentTypeName="Document" ma:contentTypeID="0x010100220DF0F4B656194ABEAF63B23F1BF203" ma:contentTypeVersion="14" ma:contentTypeDescription="Create a new document." ma:contentTypeScope="" ma:versionID="28c5dcc7fa5d647195adb7577ec6d9be">
   <xsd:schema xmlns:xsd="http://www.w3.org/2001/XMLSchema" xmlns:xs="http://www.w3.org/2001/XMLSchema" xmlns:p="http://schemas.microsoft.com/office/2006/metadata/properties" xmlns:ns3="e44a40ed-e85e-4f2c-b1ac-db0a34f9719b" xmlns:ns4="bfcfd343-cc05-442d-9cf6-08c710c5536c" targetNamespace="http://schemas.microsoft.com/office/2006/metadata/properties" ma:root="true" ma:fieldsID="92f8c7a85591fbf681f0c6851e1dee80" ns3:_="" ns4:_="">
     <xsd:import namespace="e44a40ed-e85e-4f2c-b1ac-db0a34f9719b"/>
@@ -16530,32 +16495,29 @@
 </ct:contentTypeSchema>
 </file>
 
-<file path=customXml/item3.xml><?xml version="1.0" encoding="utf-8"?>
-<?mso-contentType ?>
-<FormTemplates xmlns="http://schemas.microsoft.com/sharepoint/v3/contenttype/forms">
-  <Display>DocumentLibraryForm</Display>
-  <Edit>DocumentLibraryForm</Edit>
-  <New>DocumentLibraryForm</New>
-</FormTemplates>
-</file>
-
 <file path=customXml/item4.xml><?xml version="1.0" encoding="utf-8"?>
-<p:properties xmlns:p="http://schemas.microsoft.com/office/2006/metadata/properties" xmlns:xsi="http://www.w3.org/2001/XMLSchema-instance" xmlns:pc="http://schemas.microsoft.com/office/infopath/2007/PartnerControls">
-  <documentManagement>
-    <_activity xmlns="e44a40ed-e85e-4f2c-b1ac-db0a34f9719b" xsi:nil="true"/>
-  </documentManagement>
-</p:properties>
+<b:Sources xmlns:b="http://schemas.openxmlformats.org/officeDocument/2006/bibliography" xmlns="http://schemas.openxmlformats.org/officeDocument/2006/bibliography" SelectedStyle="\APASixthEditionOfficeOnline.xsl" StyleName="APA" Version="6"/>
 </file>
 
 <file path=customXml/itemProps1.xml><?xml version="1.0" encoding="utf-8"?>
-<ds:datastoreItem xmlns:ds="http://schemas.openxmlformats.org/officeDocument/2006/customXml" ds:itemID="{75871B79-7D75-4511-B49A-AB0FF4CB930F}">
+<ds:datastoreItem xmlns:ds="http://schemas.openxmlformats.org/officeDocument/2006/customXml" ds:itemID="{094C430D-ABA4-42CE-A14C-E30F0D62B6E7}">
   <ds:schemaRefs>
-    <ds:schemaRef ds:uri="http://schemas.openxmlformats.org/officeDocument/2006/bibliography"/>
+    <ds:schemaRef ds:uri="http://schemas.microsoft.com/office/2006/metadata/properties"/>
+    <ds:schemaRef ds:uri="http://schemas.microsoft.com/office/infopath/2007/PartnerControls"/>
+    <ds:schemaRef ds:uri="e44a40ed-e85e-4f2c-b1ac-db0a34f9719b"/>
   </ds:schemaRefs>
 </ds:datastoreItem>
 </file>
 
 <file path=customXml/itemProps2.xml><?xml version="1.0" encoding="utf-8"?>
+<ds:datastoreItem xmlns:ds="http://schemas.openxmlformats.org/officeDocument/2006/customXml" ds:itemID="{B95184DB-AC23-4175-9C08-87FF97BB085B}">
+  <ds:schemaRefs>
+    <ds:schemaRef ds:uri="http://schemas.microsoft.com/sharepoint/v3/contenttype/forms"/>
+  </ds:schemaRefs>
+</ds:datastoreItem>
+</file>
+
+<file path=customXml/itemProps3.xml><?xml version="1.0" encoding="utf-8"?>
 <ds:datastoreItem xmlns:ds="http://schemas.openxmlformats.org/officeDocument/2006/customXml" ds:itemID="{7C6950D5-DE23-40C8-AC83-5C205929904A}">
   <ds:schemaRefs>
     <ds:schemaRef ds:uri="http://schemas.microsoft.com/office/2006/metadata/contentType"/>
@@ -16574,27 +16536,10 @@
 </ds:datastoreItem>
 </file>
 
-<file path=customXml/itemProps3.xml><?xml version="1.0" encoding="utf-8"?>
-<ds:datastoreItem xmlns:ds="http://schemas.openxmlformats.org/officeDocument/2006/customXml" ds:itemID="{B95184DB-AC23-4175-9C08-87FF97BB085B}">
+<file path=customXml/itemProps4.xml><?xml version="1.0" encoding="utf-8"?>
+<ds:datastoreItem xmlns:ds="http://schemas.openxmlformats.org/officeDocument/2006/customXml" ds:itemID="{75871B79-7D75-4511-B49A-AB0FF4CB930F}">
   <ds:schemaRefs>
-    <ds:schemaRef ds:uri="http://schemas.microsoft.com/sharepoint/v3/contenttype/forms"/>
-  </ds:schemaRefs>
-</ds:datastoreItem>
-</file>
-
-<file path=customXml/itemProps4.xml><?xml version="1.0" encoding="utf-8"?>
-<ds:datastoreItem xmlns:ds="http://schemas.openxmlformats.org/officeDocument/2006/customXml" ds:itemID="{094C430D-ABA4-42CE-A14C-E30F0D62B6E7}">
-  <ds:schemaRefs>
-    <ds:schemaRef ds:uri="http://purl.org/dc/elements/1.1/"/>
-    <ds:schemaRef ds:uri="http://schemas.microsoft.com/office/infopath/2007/PartnerControls"/>
-    <ds:schemaRef ds:uri="http://purl.org/dc/dcmitype/"/>
-    <ds:schemaRef ds:uri="http://schemas.microsoft.com/office/2006/metadata/properties"/>
-    <ds:schemaRef ds:uri="http://schemas.microsoft.com/office/2006/documentManagement/types"/>
-    <ds:schemaRef ds:uri="http://www.w3.org/XML/1998/namespace"/>
-    <ds:schemaRef ds:uri="http://purl.org/dc/terms/"/>
-    <ds:schemaRef ds:uri="http://schemas.openxmlformats.org/package/2006/metadata/core-properties"/>
-    <ds:schemaRef ds:uri="bfcfd343-cc05-442d-9cf6-08c710c5536c"/>
-    <ds:schemaRef ds:uri="e44a40ed-e85e-4f2c-b1ac-db0a34f9719b"/>
+    <ds:schemaRef ds:uri="http://schemas.openxmlformats.org/officeDocument/2006/bibliography"/>
   </ds:schemaRefs>
 </ds:datastoreItem>
 </file>
</xml_diff>